<commit_message>
- Added alert management on home page
</commit_message>
<xml_diff>
--- a/doc/Domodi.docx
+++ b/doc/Domodi.docx
@@ -363,6 +363,15 @@
               </w:rPr>
               <w:t xml:space="preserve"> of profile</w:t>
             </w:r>
+            <w:r>
+              <w:rPr>
+                <w:sz w:val="22"/>
+                <w:szCs w:val="22"/>
+              </w:rPr>
+              <w:t>s</w:t>
+            </w:r>
+            <w:bookmarkStart w:id="0" w:name="_GoBack"/>
+            <w:bookmarkEnd w:id="0"/>
           </w:p>
         </w:tc>
         <w:tc>
@@ -513,8 +522,192 @@
                 <w:sz w:val="22"/>
                 <w:szCs w:val="22"/>
               </w:rPr>
-              <w:t xml:space="preserve"> of notifier</w:t>
-            </w:r>
+              <w:t xml:space="preserve"> of </w:t>
+            </w:r>
+            <w:proofErr w:type="spellStart"/>
+            <w:r>
+              <w:rPr>
+                <w:sz w:val="22"/>
+                <w:szCs w:val="22"/>
+              </w:rPr>
+              <w:t>notifier</w:t>
+            </w:r>
+            <w:r>
+              <w:rPr>
+                <w:sz w:val="22"/>
+                <w:szCs w:val="22"/>
+              </w:rPr>
+              <w:t>s</w:t>
+            </w:r>
+            <w:proofErr w:type="spellEnd"/>
+          </w:p>
+        </w:tc>
+        <w:tc>
+          <w:tcPr>
+            <w:tcW w:w="2823" w:type="dxa"/>
+          </w:tcPr>
+          <w:p>
+            <w:pPr>
+              <w:rPr>
+                <w:sz w:val="22"/>
+                <w:szCs w:val="22"/>
+              </w:rPr>
+            </w:pPr>
+          </w:p>
+        </w:tc>
+      </w:tr>
+      <w:tr>
+        <w:tc>
+          <w:tcPr>
+            <w:tcW w:w="2552" w:type="dxa"/>
+          </w:tcPr>
+          <w:p>
+            <w:pPr>
+              <w:rPr>
+                <w:sz w:val="22"/>
+                <w:szCs w:val="22"/>
+              </w:rPr>
+            </w:pPr>
+            <w:proofErr w:type="spellStart"/>
+            <w:r>
+              <w:rPr>
+                <w:sz w:val="22"/>
+                <w:szCs w:val="22"/>
+              </w:rPr>
+              <w:t>alerts.updated</w:t>
+            </w:r>
+            <w:proofErr w:type="spellEnd"/>
+          </w:p>
+        </w:tc>
+        <w:tc>
+          <w:tcPr>
+            <w:tcW w:w="3969" w:type="dxa"/>
+          </w:tcPr>
+          <w:p>
+            <w:pPr>
+              <w:rPr>
+                <w:sz w:val="22"/>
+                <w:szCs w:val="22"/>
+              </w:rPr>
+            </w:pPr>
+            <w:proofErr w:type="spellStart"/>
+            <w:r>
+              <w:rPr>
+                <w:sz w:val="22"/>
+                <w:szCs w:val="22"/>
+              </w:rPr>
+              <w:t>When</w:t>
+            </w:r>
+            <w:proofErr w:type="spellEnd"/>
+            <w:r>
+              <w:rPr>
+                <w:sz w:val="22"/>
+                <w:szCs w:val="22"/>
+              </w:rPr>
+              <w:t xml:space="preserve"> </w:t>
+            </w:r>
+            <w:proofErr w:type="spellStart"/>
+            <w:r>
+              <w:rPr>
+                <w:sz w:val="22"/>
+                <w:szCs w:val="22"/>
+              </w:rPr>
+              <w:t>alerts</w:t>
+            </w:r>
+            <w:proofErr w:type="spellEnd"/>
+            <w:r>
+              <w:rPr>
+                <w:sz w:val="22"/>
+                <w:szCs w:val="22"/>
+              </w:rPr>
+              <w:t xml:space="preserve"> </w:t>
+            </w:r>
+            <w:proofErr w:type="spellStart"/>
+            <w:r>
+              <w:rPr>
+                <w:sz w:val="22"/>
+                <w:szCs w:val="22"/>
+              </w:rPr>
+              <w:t>get</w:t>
+            </w:r>
+            <w:proofErr w:type="spellEnd"/>
+            <w:r>
+              <w:rPr>
+                <w:sz w:val="22"/>
+                <w:szCs w:val="22"/>
+              </w:rPr>
+              <w:t xml:space="preserve"> </w:t>
+            </w:r>
+            <w:proofErr w:type="spellStart"/>
+            <w:r>
+              <w:rPr>
+                <w:sz w:val="22"/>
+                <w:szCs w:val="22"/>
+              </w:rPr>
+              <w:t>updated</w:t>
+            </w:r>
+            <w:proofErr w:type="spellEnd"/>
+          </w:p>
+        </w:tc>
+        <w:tc>
+          <w:tcPr>
+            <w:tcW w:w="2129" w:type="dxa"/>
+          </w:tcPr>
+          <w:p>
+            <w:pPr>
+              <w:rPr>
+                <w:sz w:val="22"/>
+                <w:szCs w:val="22"/>
+              </w:rPr>
+            </w:pPr>
+            <w:proofErr w:type="spellStart"/>
+            <w:r>
+              <w:rPr>
+                <w:sz w:val="22"/>
+                <w:szCs w:val="22"/>
+              </w:rPr>
+              <w:t>Alerts</w:t>
+            </w:r>
+            <w:proofErr w:type="spellEnd"/>
+            <w:r>
+              <w:rPr>
+                <w:sz w:val="22"/>
+                <w:szCs w:val="22"/>
+              </w:rPr>
+              <w:t xml:space="preserve"> : </w:t>
+            </w:r>
+            <w:proofErr w:type="spellStart"/>
+            <w:r>
+              <w:rPr>
+                <w:sz w:val="22"/>
+                <w:szCs w:val="22"/>
+              </w:rPr>
+              <w:t>Array</w:t>
+            </w:r>
+            <w:proofErr w:type="spellEnd"/>
+            <w:r>
+              <w:rPr>
+                <w:sz w:val="22"/>
+                <w:szCs w:val="22"/>
+              </w:rPr>
+              <w:t xml:space="preserve"> of </w:t>
+            </w:r>
+            <w:proofErr w:type="spellStart"/>
+            <w:r>
+              <w:rPr>
+                <w:sz w:val="22"/>
+                <w:szCs w:val="22"/>
+              </w:rPr>
+              <w:t>alert</w:t>
+            </w:r>
+            <w:r>
+              <w:rPr>
+                <w:sz w:val="22"/>
+                <w:szCs w:val="22"/>
+              </w:rPr>
+              <w:t>s</w:t>
+            </w:r>
+            <w:proofErr w:type="spellEnd"/>
           </w:p>
         </w:tc>
         <w:tc>
@@ -532,10 +725,7 @@
         </w:tc>
       </w:tr>
     </w:tbl>
-    <w:p>
-      <w:bookmarkStart w:id="0" w:name="_GoBack"/>
-      <w:bookmarkEnd w:id="0"/>
-    </w:p>
+    <w:p/>
     <w:sectPr>
       <w:pgSz w:w="11900" w:h="16840"/>
       <w:pgMar w:top="1440" w:right="1800" w:bottom="1440" w:left="1800" w:header="708" w:footer="708" w:gutter="0"/>

</xml_diff>